<commit_message>
Refactor add_employee.html and server.js: Update permit status handling, duplicate employee records for renewals, and enhance health card generation logic; improve CSS styles for better layout and usability.
</commit_message>
<xml_diff>
--- a/assets/sanitary_health_card_format.docx
+++ b/assets/sanitary_health_card_format.docx
@@ -473,23 +473,7 @@
                                 <w:sz w:val="18"/>
                                 <w:szCs w:val="18"/>
                               </w:rPr>
-                              <w:t>{</w:t>
-                            </w:r>
-                            <w:r>
-                              <w:rPr>
-                                <w:rFonts w:ascii="Arial" w:hAnsi="Arial" w:cs="Arial"/>
-                                <w:sz w:val="18"/>
-                                <w:szCs w:val="18"/>
-                              </w:rPr>
-                              <w:t>Reg_No</w:t>
-                            </w:r>
-                            <w:r>
-                              <w:rPr>
-                                <w:rFonts w:ascii="Arial" w:hAnsi="Arial" w:cs="Arial"/>
-                                <w:sz w:val="18"/>
-                                <w:szCs w:val="18"/>
-                              </w:rPr>
-                              <w:t>}</w:t>
+                              <w:t>{Reg_No}</w:t>
                             </w:r>
                           </w:p>
                         </w:txbxContent>
@@ -529,23 +513,7 @@
                           <w:sz w:val="18"/>
                           <w:szCs w:val="18"/>
                         </w:rPr>
-                        <w:t>{</w:t>
-                      </w:r>
-                      <w:r>
-                        <w:rPr>
-                          <w:rFonts w:ascii="Arial" w:hAnsi="Arial" w:cs="Arial"/>
-                          <w:sz w:val="18"/>
-                          <w:szCs w:val="18"/>
-                        </w:rPr>
-                        <w:t>Reg_No</w:t>
-                      </w:r>
-                      <w:r>
-                        <w:rPr>
-                          <w:rFonts w:ascii="Arial" w:hAnsi="Arial" w:cs="Arial"/>
-                          <w:sz w:val="18"/>
-                          <w:szCs w:val="18"/>
-                        </w:rPr>
-                        <w:t>}</w:t>
+                        <w:t>{Reg_No}</w:t>
                       </w:r>
                     </w:p>
                   </w:txbxContent>
@@ -1129,7 +1097,7 @@
         <mc:AlternateContent>
           <mc:Choice Requires="wps">
             <w:drawing>
-              <wp:anchor distT="45720" distB="45720" distL="114300" distR="114300" simplePos="0" relativeHeight="251681792" behindDoc="0" locked="0" layoutInCell="1" allowOverlap="1" wp14:anchorId="2D7883C6" wp14:editId="7E9F4CAA">
+              <wp:anchor distT="45720" distB="45720" distL="114300" distR="114300" simplePos="0" relativeHeight="251681792" behindDoc="0" locked="0" layoutInCell="1" allowOverlap="1" wp14:anchorId="2D7883C6" wp14:editId="32643F2C">
                 <wp:simplePos x="0" y="0"/>
                 <wp:positionH relativeFrom="column">
                   <wp:posOffset>901065</wp:posOffset>
@@ -1137,8 +1105,8 @@
                 <wp:positionV relativeFrom="page">
                   <wp:posOffset>2501900</wp:posOffset>
                 </wp:positionV>
-                <wp:extent cx="476250" cy="182880"/>
-                <wp:effectExtent l="0" t="0" r="3175" b="7620"/>
+                <wp:extent cx="292608" cy="182880"/>
+                <wp:effectExtent l="0" t="0" r="12700" b="7620"/>
                 <wp:wrapNone/>
                 <wp:docPr id="1688578742" name="Text Box 2"/>
                 <wp:cNvGraphicFramePr>
@@ -1153,7 +1121,7 @@
                       <wps:spPr bwMode="auto">
                         <a:xfrm>
                           <a:off x="0" y="0"/>
-                          <a:ext cx="476250" cy="182880"/>
+                          <a:ext cx="292608" cy="182880"/>
                         </a:xfrm>
                         <a:prstGeom prst="rect">
                           <a:avLst/>
@@ -1183,12 +1151,12 @@
                                 <w:sz w:val="18"/>
                                 <w:szCs w:val="18"/>
                               </w:rPr>
-                              <w:t>{Sex}</w:t>
+                              <w:t>{S}</w:t>
                             </w:r>
                           </w:p>
                         </w:txbxContent>
                       </wps:txbx>
-                      <wps:bodyPr rot="0" vert="horz" wrap="none" lIns="0" tIns="0" rIns="0" bIns="0" anchor="ctr" anchorCtr="0">
+                      <wps:bodyPr rot="0" vert="horz" wrap="square" lIns="0" tIns="0" rIns="0" bIns="0" anchor="ctr" anchorCtr="0">
                         <a:noAutofit/>
                       </wps:bodyPr>
                     </wps:wsp>
@@ -1205,7 +1173,11 @@
           </mc:Choice>
           <mc:Fallback>
             <w:pict>
-              <v:shape w14:anchorId="2D7883C6" id="_x0000_s1031" type="#_x0000_t202" style="position:absolute;left:0;text-align:left;margin-left:70.95pt;margin-top:197pt;width:37.5pt;height:14.4pt;z-index:251681792;visibility:visible;mso-wrap-style:none;mso-width-percent:0;mso-height-percent:0;mso-wrap-distance-left:9pt;mso-wrap-distance-top:3.6pt;mso-wrap-distance-right:9pt;mso-wrap-distance-bottom:3.6pt;mso-position-horizontal:absolute;mso-position-horizontal-relative:text;mso-position-vertical:absolute;mso-position-vertical-relative:page;mso-width-percent:0;mso-height-percent:0;mso-width-relative:margin;mso-height-relative:margin;v-text-anchor:middle" o:gfxdata="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" filled="f" stroked="f">
+              <v:shapetype w14:anchorId="2D7883C6" id="_x0000_t202" coordsize="21600,21600" o:spt="202" path="m,l,21600r21600,l21600,xe">
+                <v:stroke joinstyle="miter"/>
+                <v:path gradientshapeok="t" o:connecttype="rect"/>
+              </v:shapetype>
+              <v:shape id="_x0000_s1031" type="#_x0000_t202" style="position:absolute;left:0;text-align:left;margin-left:70.95pt;margin-top:197pt;width:23.05pt;height:14.4pt;z-index:251681792;visibility:visible;mso-wrap-style:square;mso-width-percent:0;mso-height-percent:0;mso-wrap-distance-left:9pt;mso-wrap-distance-top:3.6pt;mso-wrap-distance-right:9pt;mso-wrap-distance-bottom:3.6pt;mso-position-horizontal:absolute;mso-position-horizontal-relative:text;mso-position-vertical:absolute;mso-position-vertical-relative:page;mso-width-percent:0;mso-height-percent:0;mso-width-relative:margin;mso-height-relative:margin;v-text-anchor:middle" o:gfxdata="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" filled="f" stroked="f">
                 <v:textbox inset="0,0,0,0">
                   <w:txbxContent>
                     <w:p>
@@ -1223,7 +1195,7 @@
                           <w:sz w:val="18"/>
                           <w:szCs w:val="18"/>
                         </w:rPr>
-                        <w:t>{Sex}</w:t>
+                        <w:t>{S}</w:t>
                       </w:r>
                     </w:p>
                   </w:txbxContent>
@@ -1245,7 +1217,7 @@
         <mc:AlternateContent>
           <mc:Choice Requires="wps">
             <w:drawing>
-              <wp:anchor distT="45720" distB="45720" distL="114300" distR="114300" simplePos="0" relativeHeight="251677696" behindDoc="0" locked="0" layoutInCell="1" allowOverlap="1" wp14:anchorId="69D6CBF9" wp14:editId="57A30274">
+              <wp:anchor distT="45720" distB="45720" distL="114300" distR="114300" simplePos="0" relativeHeight="251677696" behindDoc="0" locked="0" layoutInCell="1" allowOverlap="1" wp14:anchorId="69D6CBF9" wp14:editId="7C2E2B36">
                 <wp:simplePos x="0" y="0"/>
                 <wp:positionH relativeFrom="column">
                   <wp:posOffset>305435</wp:posOffset>
@@ -1253,8 +1225,8 @@
                 <wp:positionV relativeFrom="page">
                   <wp:posOffset>2503170</wp:posOffset>
                 </wp:positionV>
-                <wp:extent cx="476250" cy="182880"/>
-                <wp:effectExtent l="0" t="0" r="0" b="7620"/>
+                <wp:extent cx="292608" cy="182880"/>
+                <wp:effectExtent l="0" t="0" r="12700" b="7620"/>
                 <wp:wrapNone/>
                 <wp:docPr id="917375486" name="Text Box 2"/>
                 <wp:cNvGraphicFramePr>
@@ -1269,7 +1241,7 @@
                       <wps:spPr bwMode="auto">
                         <a:xfrm>
                           <a:off x="0" y="0"/>
-                          <a:ext cx="476250" cy="182880"/>
+                          <a:ext cx="292608" cy="182880"/>
                         </a:xfrm>
                         <a:prstGeom prst="rect">
                           <a:avLst/>
@@ -1299,12 +1271,12 @@
                                 <w:sz w:val="18"/>
                                 <w:szCs w:val="18"/>
                               </w:rPr>
-                              <w:t>{Age}</w:t>
+                              <w:t>{A}</w:t>
                             </w:r>
                           </w:p>
                         </w:txbxContent>
                       </wps:txbx>
-                      <wps:bodyPr rot="0" vert="horz" wrap="none" lIns="0" tIns="0" rIns="0" bIns="0" anchor="ctr" anchorCtr="0">
+                      <wps:bodyPr rot="0" vert="horz" wrap="square" lIns="0" tIns="0" rIns="0" bIns="0" anchor="ctr" anchorCtr="0">
                         <a:noAutofit/>
                       </wps:bodyPr>
                     </wps:wsp>
@@ -1321,7 +1293,7 @@
           </mc:Choice>
           <mc:Fallback>
             <w:pict>
-              <v:shape w14:anchorId="69D6CBF9" id="_x0000_s1032" type="#_x0000_t202" style="position:absolute;left:0;text-align:left;margin-left:24.05pt;margin-top:197.1pt;width:37.5pt;height:14.4pt;z-index:251677696;visibility:visible;mso-wrap-style:none;mso-width-percent:0;mso-height-percent:0;mso-wrap-distance-left:9pt;mso-wrap-distance-top:3.6pt;mso-wrap-distance-right:9pt;mso-wrap-distance-bottom:3.6pt;mso-position-horizontal:absolute;mso-position-horizontal-relative:text;mso-position-vertical:absolute;mso-position-vertical-relative:page;mso-width-percent:0;mso-height-percent:0;mso-width-relative:margin;mso-height-relative:margin;v-text-anchor:middle" o:gfxdata="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" filled="f" stroked="f">
+              <v:shape w14:anchorId="69D6CBF9" id="_x0000_s1032" type="#_x0000_t202" style="position:absolute;left:0;text-align:left;margin-left:24.05pt;margin-top:197.1pt;width:23.05pt;height:14.4pt;z-index:251677696;visibility:visible;mso-wrap-style:square;mso-width-percent:0;mso-height-percent:0;mso-wrap-distance-left:9pt;mso-wrap-distance-top:3.6pt;mso-wrap-distance-right:9pt;mso-wrap-distance-bottom:3.6pt;mso-position-horizontal:absolute;mso-position-horizontal-relative:text;mso-position-vertical:absolute;mso-position-vertical-relative:page;mso-width-percent:0;mso-height-percent:0;mso-width-relative:margin;mso-height-relative:margin;v-text-anchor:middle" o:gfxdata="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" filled="f" stroked="f">
                 <v:textbox inset="0,0,0,0">
                   <w:txbxContent>
                     <w:p>
@@ -1339,7 +1311,7 @@
                           <w:sz w:val="18"/>
                           <w:szCs w:val="18"/>
                         </w:rPr>
-                        <w:t>{Age}</w:t>
+                        <w:t>{A}</w:t>
                       </w:r>
                     </w:p>
                   </w:txbxContent>

</xml_diff>